<commit_message>
a ver que pasa
</commit_message>
<xml_diff>
--- a/Voy a aprender a usar source tree.docx
+++ b/Voy a aprender a usar source tree.docx
@@ -97,6 +97,19 @@
       <w:proofErr w:type="spellEnd"/>
       <w:r>
         <w:t xml:space="preserve">. </w:t>
+      </w:r>
+    </w:p>
+    <w:p>
+      <w:r>
+        <w:t xml:space="preserve">Realidades </w:t>
+      </w:r>
+      <w:proofErr w:type="spellStart"/>
+      <w:r>
+        <w:t>invertebrales</w:t>
+      </w:r>
+      <w:proofErr w:type="spellEnd"/>
+      <w:r>
+        <w:t xml:space="preserve"> que no tienen sentido.</w:t>
       </w:r>
     </w:p>
     <w:sectPr>

</xml_diff>